<commit_message>
Update code and assignment
</commit_message>
<xml_diff>
--- a/assignment/Assignment_1.docx
+++ b/assignment/Assignment_1.docx
@@ -1,6 +1,6 @@
 
 <file path=word/document.xml><?xml version="1.0" encoding="utf-8"?>
-<w:document xmlns:wpc="http://schemas.microsoft.com/office/word/2010/wordprocessingCanvas" xmlns:cx="http://schemas.microsoft.com/office/drawing/2014/chartex" xmlns:cx1="http://schemas.microsoft.com/office/drawing/2015/9/8/chartex" xmlns:cx2="http://schemas.microsoft.com/office/drawing/2015/10/21/chartex" xmlns:cx3="http://schemas.microsoft.com/office/drawing/2016/5/9/chartex" xmlns:cx4="http://schemas.microsoft.com/office/drawing/2016/5/10/chartex" xmlns:cx5="http://schemas.microsoft.com/office/drawing/2016/5/11/chartex" xmlns:cx6="http://schemas.microsoft.com/office/drawing/2016/5/12/chartex" xmlns:cx7="http://schemas.microsoft.com/office/drawing/2016/5/13/chartex" xmlns:cx8="http://schemas.microsoft.com/office/drawing/2016/5/14/chartex" xmlns:mc="http://schemas.openxmlformats.org/markup-compatibility/2006" xmlns:aink="http://schemas.microsoft.com/office/drawing/2016/ink" xmlns:am3d="http://schemas.microsoft.com/office/drawing/2017/model3d" xmlns:o="urn:schemas-microsoft-com:office:office" xmlns:r="http://schemas.openxmlformats.org/officeDocument/2006/relationships" xmlns:m="http://schemas.openxmlformats.org/officeDocument/2006/math" xmlns:v="urn:schemas-microsoft-com:vml" xmlns:wp14="http://schemas.microsoft.com/office/word/2010/wordprocessingDrawing" xmlns:wp="http://schemas.openxmlformats.org/drawingml/2006/wordprocessingDrawing" xmlns:w10="urn:schemas-microsoft-com:office:word" xmlns:w="http://schemas.openxmlformats.org/wordprocessingml/2006/main" xmlns:w14="http://schemas.microsoft.com/office/word/2010/wordml" xmlns:w15="http://schemas.microsoft.com/office/word/2012/wordml" xmlns:w16cid="http://schemas.microsoft.com/office/word/2016/wordml/cid" xmlns:w16se="http://schemas.microsoft.com/office/word/2015/wordml/symex" xmlns:wpg="http://schemas.microsoft.com/office/word/2010/wordprocessingGroup" xmlns:wpi="http://schemas.microsoft.com/office/word/2010/wordprocessingInk" xmlns:wne="http://schemas.microsoft.com/office/word/2006/wordml" xmlns:wps="http://schemas.microsoft.com/office/word/2010/wordprocessingShape" mc:Ignorable="w14 w15 w16se w16cid wp14">
+<w:document xmlns:wpc="http://schemas.microsoft.com/office/word/2010/wordprocessingCanvas" xmlns:cx="http://schemas.microsoft.com/office/drawing/2014/chartex" xmlns:cx1="http://schemas.microsoft.com/office/drawing/2015/9/8/chartex" xmlns:cx2="http://schemas.microsoft.com/office/drawing/2015/10/21/chartex" xmlns:cx3="http://schemas.microsoft.com/office/drawing/2016/5/9/chartex" xmlns:cx4="http://schemas.microsoft.com/office/drawing/2016/5/10/chartex" xmlns:cx5="http://schemas.microsoft.com/office/drawing/2016/5/11/chartex" xmlns:cx6="http://schemas.microsoft.com/office/drawing/2016/5/12/chartex" xmlns:cx7="http://schemas.microsoft.com/office/drawing/2016/5/13/chartex" xmlns:cx8="http://schemas.microsoft.com/office/drawing/2016/5/14/chartex" xmlns:mc="http://schemas.openxmlformats.org/markup-compatibility/2006" xmlns:aink="http://schemas.microsoft.com/office/drawing/2016/ink" xmlns:am3d="http://schemas.microsoft.com/office/drawing/2017/model3d" xmlns:o="urn:schemas-microsoft-com:office:office" xmlns:r="http://schemas.openxmlformats.org/officeDocument/2006/relationships" xmlns:m="http://schemas.openxmlformats.org/officeDocument/2006/math" xmlns:v="urn:schemas-microsoft-com:vml" xmlns:wp14="http://schemas.microsoft.com/office/word/2010/wordprocessingDrawing" xmlns:wp="http://schemas.openxmlformats.org/drawingml/2006/wordprocessingDrawing" xmlns:w10="urn:schemas-microsoft-com:office:word" xmlns:w="http://schemas.openxmlformats.org/wordprocessingml/2006/main" xmlns:w14="http://schemas.microsoft.com/office/word/2010/wordml" xmlns:w15="http://schemas.microsoft.com/office/word/2012/wordml" xmlns:w16cex="http://schemas.microsoft.com/office/word/2018/wordml/cex" xmlns:w16cid="http://schemas.microsoft.com/office/word/2016/wordml/cid" xmlns:w16="http://schemas.microsoft.com/office/word/2018/wordml" xmlns:w16se="http://schemas.microsoft.com/office/word/2015/wordml/symex" xmlns:wpg="http://schemas.microsoft.com/office/word/2010/wordprocessingGroup" xmlns:wpi="http://schemas.microsoft.com/office/word/2010/wordprocessingInk" xmlns:wne="http://schemas.microsoft.com/office/word/2006/wordml" xmlns:wps="http://schemas.microsoft.com/office/word/2010/wordprocessingShape" mc:Ignorable="w14 w15 w16se w16cid w16 w16cex wp14">
   <w:body>
     <w:p>
       <w:pPr>
@@ -343,12 +343,102 @@
           <w:ilvl w:val="0"/>
           <w:numId w:val="1"/>
         </w:numPr>
+        <w:pBdr>
+          <w:bottom w:val="single" w:sz="6" w:space="1" w:color="auto"/>
+        </w:pBdr>
       </w:pPr>
       <w:r>
         <w:t>Apply bootstrap 4 for user interface.</w:t>
       </w:r>
     </w:p>
     <w:p>
+      <w:r>
+        <w:t>Create AuthService</w:t>
+      </w:r>
+    </w:p>
+    <w:p>
+      <w:r>
+        <w:t>+IsloggedIn: boolean</w:t>
+      </w:r>
+    </w:p>
+    <w:p>
+      <w:r>
+        <w:t>+RedirectUrl: string</w:t>
+      </w:r>
+    </w:p>
+    <w:p>
+      <w:r>
+        <w:t>-Login()</w:t>
+      </w:r>
+    </w:p>
+    <w:p>
+      <w:r>
+        <w:t>-Signup()</w:t>
+      </w:r>
+    </w:p>
+    <w:p>
+      <w:pPr>
+        <w:pBdr>
+          <w:bottom w:val="single" w:sz="6" w:space="1" w:color="auto"/>
+        </w:pBdr>
+      </w:pPr>
+      <w:r>
+        <w:t>Create guard for HomeComponent</w:t>
+      </w:r>
+    </w:p>
+    <w:p>
+      <w:r>
+        <w:t>Create ParentComponent, ChildComponent</w:t>
+      </w:r>
+    </w:p>
+    <w:p>
+      <w:hyperlink r:id="rId9" w:history="1">
+        <w:r>
+          <w:rPr>
+            <w:rStyle w:val="Hyperlink"/>
+          </w:rPr>
+          <w:t>https://angular.io/guide/component-interaction</w:t>
+        </w:r>
+      </w:hyperlink>
+    </w:p>
+    <w:p>
+      <w:r>
+        <w:drawing>
+          <wp:inline distT="0" distB="0" distL="0" distR="0" wp14:anchorId="767528B9" wp14:editId="07A845C2">
+            <wp:extent cx="5191163" cy="4010054"/>
+            <wp:effectExtent l="0" t="0" r="9525" b="9525"/>
+            <wp:docPr id="3" name="Picture 3"/>
+            <wp:cNvGraphicFramePr>
+              <a:graphicFrameLocks xmlns:a="http://schemas.openxmlformats.org/drawingml/2006/main" noChangeAspect="1"/>
+            </wp:cNvGraphicFramePr>
+            <a:graphic xmlns:a="http://schemas.openxmlformats.org/drawingml/2006/main">
+              <a:graphicData uri="http://schemas.openxmlformats.org/drawingml/2006/picture">
+                <pic:pic xmlns:pic="http://schemas.openxmlformats.org/drawingml/2006/picture">
+                  <pic:nvPicPr>
+                    <pic:cNvPr id="1" name=""/>
+                    <pic:cNvPicPr/>
+                  </pic:nvPicPr>
+                  <pic:blipFill>
+                    <a:blip r:embed="rId10"/>
+                    <a:stretch>
+                      <a:fillRect/>
+                    </a:stretch>
+                  </pic:blipFill>
+                  <pic:spPr>
+                    <a:xfrm>
+                      <a:off x="0" y="0"/>
+                      <a:ext cx="5191163" cy="4010054"/>
+                    </a:xfrm>
+                    <a:prstGeom prst="rect">
+                      <a:avLst/>
+                    </a:prstGeom>
+                  </pic:spPr>
+                </pic:pic>
+              </a:graphicData>
+            </a:graphic>
+          </wp:inline>
+        </w:drawing>
+      </w:r>
       <w:bookmarkStart w:id="0" w:name="_GoBack"/>
       <w:bookmarkEnd w:id="0"/>
     </w:p>
@@ -363,7 +453,7 @@
 </file>
 
 <file path=word/numbering.xml><?xml version="1.0" encoding="utf-8"?>
-<w:numbering xmlns:wpc="http://schemas.microsoft.com/office/word/2010/wordprocessingCanvas" xmlns:cx="http://schemas.microsoft.com/office/drawing/2014/chartex" xmlns:cx1="http://schemas.microsoft.com/office/drawing/2015/9/8/chartex" xmlns:cx2="http://schemas.microsoft.com/office/drawing/2015/10/21/chartex" xmlns:cx3="http://schemas.microsoft.com/office/drawing/2016/5/9/chartex" xmlns:cx4="http://schemas.microsoft.com/office/drawing/2016/5/10/chartex" xmlns:cx5="http://schemas.microsoft.com/office/drawing/2016/5/11/chartex" xmlns:cx6="http://schemas.microsoft.com/office/drawing/2016/5/12/chartex" xmlns:cx7="http://schemas.microsoft.com/office/drawing/2016/5/13/chartex" xmlns:cx8="http://schemas.microsoft.com/office/drawing/2016/5/14/chartex" xmlns:mc="http://schemas.openxmlformats.org/markup-compatibility/2006" xmlns:aink="http://schemas.microsoft.com/office/drawing/2016/ink" xmlns:am3d="http://schemas.microsoft.com/office/drawing/2017/model3d" xmlns:o="urn:schemas-microsoft-com:office:office" xmlns:r="http://schemas.openxmlformats.org/officeDocument/2006/relationships" xmlns:m="http://schemas.openxmlformats.org/officeDocument/2006/math" xmlns:v="urn:schemas-microsoft-com:vml" xmlns:wp14="http://schemas.microsoft.com/office/word/2010/wordprocessingDrawing" xmlns:wp="http://schemas.openxmlformats.org/drawingml/2006/wordprocessingDrawing" xmlns:w10="urn:schemas-microsoft-com:office:word" xmlns:w="http://schemas.openxmlformats.org/wordprocessingml/2006/main" xmlns:w14="http://schemas.microsoft.com/office/word/2010/wordml" xmlns:w15="http://schemas.microsoft.com/office/word/2012/wordml" xmlns:w16cid="http://schemas.microsoft.com/office/word/2016/wordml/cid" xmlns:w16se="http://schemas.microsoft.com/office/word/2015/wordml/symex" xmlns:wpg="http://schemas.microsoft.com/office/word/2010/wordprocessingGroup" xmlns:wpi="http://schemas.microsoft.com/office/word/2010/wordprocessingInk" xmlns:wne="http://schemas.microsoft.com/office/word/2006/wordml" xmlns:wps="http://schemas.microsoft.com/office/word/2010/wordprocessingShape" mc:Ignorable="w14 w15 w16se w16cid wp14">
+<w:numbering xmlns:wpc="http://schemas.microsoft.com/office/word/2010/wordprocessingCanvas" xmlns:cx="http://schemas.microsoft.com/office/drawing/2014/chartex" xmlns:cx1="http://schemas.microsoft.com/office/drawing/2015/9/8/chartex" xmlns:cx2="http://schemas.microsoft.com/office/drawing/2015/10/21/chartex" xmlns:cx3="http://schemas.microsoft.com/office/drawing/2016/5/9/chartex" xmlns:cx4="http://schemas.microsoft.com/office/drawing/2016/5/10/chartex" xmlns:cx5="http://schemas.microsoft.com/office/drawing/2016/5/11/chartex" xmlns:cx6="http://schemas.microsoft.com/office/drawing/2016/5/12/chartex" xmlns:cx7="http://schemas.microsoft.com/office/drawing/2016/5/13/chartex" xmlns:cx8="http://schemas.microsoft.com/office/drawing/2016/5/14/chartex" xmlns:mc="http://schemas.openxmlformats.org/markup-compatibility/2006" xmlns:aink="http://schemas.microsoft.com/office/drawing/2016/ink" xmlns:am3d="http://schemas.microsoft.com/office/drawing/2017/model3d" xmlns:o="urn:schemas-microsoft-com:office:office" xmlns:r="http://schemas.openxmlformats.org/officeDocument/2006/relationships" xmlns:m="http://schemas.openxmlformats.org/officeDocument/2006/math" xmlns:v="urn:schemas-microsoft-com:vml" xmlns:wp14="http://schemas.microsoft.com/office/word/2010/wordprocessingDrawing" xmlns:wp="http://schemas.openxmlformats.org/drawingml/2006/wordprocessingDrawing" xmlns:w10="urn:schemas-microsoft-com:office:word" xmlns:w="http://schemas.openxmlformats.org/wordprocessingml/2006/main" xmlns:w14="http://schemas.microsoft.com/office/word/2010/wordml" xmlns:w15="http://schemas.microsoft.com/office/word/2012/wordml" xmlns:w16cex="http://schemas.microsoft.com/office/word/2018/wordml/cex" xmlns:w16cid="http://schemas.microsoft.com/office/word/2016/wordml/cid" xmlns:w16="http://schemas.microsoft.com/office/word/2018/wordml" xmlns:w16se="http://schemas.microsoft.com/office/word/2015/wordml/symex" xmlns:wpg="http://schemas.microsoft.com/office/word/2010/wordprocessingGroup" xmlns:wpi="http://schemas.microsoft.com/office/word/2010/wordprocessingInk" xmlns:wne="http://schemas.microsoft.com/office/word/2006/wordml" xmlns:wps="http://schemas.microsoft.com/office/word/2010/wordprocessingShape" mc:Ignorable="w14 w15 w16se w16cid w16 w16cex wp14">
   <w:abstractNum w:abstractNumId="0" w15:restartNumberingAfterBreak="0">
     <w:nsid w:val="57977A11"/>
     <w:multiLevelType w:val="hybridMultilevel"/>
@@ -484,7 +574,7 @@
 </file>
 
 <file path=word/styles.xml><?xml version="1.0" encoding="utf-8"?>
-<w:styles xmlns:mc="http://schemas.openxmlformats.org/markup-compatibility/2006" xmlns:r="http://schemas.openxmlformats.org/officeDocument/2006/relationships" xmlns:w="http://schemas.openxmlformats.org/wordprocessingml/2006/main" xmlns:w14="http://schemas.microsoft.com/office/word/2010/wordml" xmlns:w15="http://schemas.microsoft.com/office/word/2012/wordml" xmlns:w16cid="http://schemas.microsoft.com/office/word/2016/wordml/cid" xmlns:w16se="http://schemas.microsoft.com/office/word/2015/wordml/symex" mc:Ignorable="w14 w15 w16se w16cid">
+<w:styles xmlns:mc="http://schemas.openxmlformats.org/markup-compatibility/2006" xmlns:r="http://schemas.openxmlformats.org/officeDocument/2006/relationships" xmlns:w="http://schemas.openxmlformats.org/wordprocessingml/2006/main" xmlns:w14="http://schemas.microsoft.com/office/word/2010/wordml" xmlns:w15="http://schemas.microsoft.com/office/word/2012/wordml" xmlns:w16cex="http://schemas.microsoft.com/office/word/2018/wordml/cex" xmlns:w16cid="http://schemas.microsoft.com/office/word/2016/wordml/cid" xmlns:w16="http://schemas.microsoft.com/office/word/2018/wordml" xmlns:w16se="http://schemas.microsoft.com/office/word/2015/wordml/symex" mc:Ignorable="w14 w15 w16se w16cid w16 w16cex">
   <w:docDefaults>
     <w:rPrDefault>
       <w:rPr>

</xml_diff>